<commit_message>
Task: Updated word doc to include link to repo.
</commit_message>
<xml_diff>
--- a/JRC98 IS601 HW5 072321.docx
+++ b/JRC98 IS601 HW5 072321.docx
@@ -77,6 +77,23 @@
         </w:rPr>
         <w:t xml:space="preserve">1. GitHub Repository - </w:t>
       </w:r>
+      <w:hyperlink r:id="rId8" w:history="1">
+        <w:r>
+          <w:rPr>
+            <w:rStyle w:val="Hyperlink"/>
+            <w:rFonts w:cstheme="minorHAnsi"/>
+          </w:rPr>
+          <w:t>https://github.com/jrc98-njit/Homework5.git</w:t>
+        </w:r>
+      </w:hyperlink>
+      <w:r>
+        <w:rPr>
+          <w:rFonts w:cstheme="minorHAnsi"/>
+        </w:rPr>
+        <w:t xml:space="preserve"> </w:t>
+      </w:r>
+      <w:bookmarkStart w:id="0" w:name="_GoBack"/>
+      <w:bookmarkEnd w:id="0"/>
     </w:p>
     <w:p>
       <w:pPr>
@@ -106,13 +123,7 @@
         <w:rPr>
           <w:rFonts w:cstheme="minorHAnsi"/>
         </w:rPr>
-        <w:t>T</w:t>
-      </w:r>
-      <w:r>
-        <w:rPr>
-          <w:rFonts w:cstheme="minorHAnsi"/>
-        </w:rPr>
-        <w:t xml:space="preserve">he project showing that you can view YOUR data tables in </w:t>
+        <w:t xml:space="preserve">The project showing that you can view YOUR data tables in </w:t>
       </w:r>
       <w:proofErr w:type="spellStart"/>
       <w:r>
@@ -149,7 +160,7 @@
                     <pic:cNvPicPr/>
                   </pic:nvPicPr>
                   <pic:blipFill>
-                    <a:blip r:embed="rId8"/>
+                    <a:blip r:embed="rId9"/>
                     <a:stretch>
                       <a:fillRect/>
                     </a:stretch>
@@ -286,7 +297,7 @@
         </w:rPr>
         <w:t xml:space="preserve"> - </w:t>
       </w:r>
-      <w:hyperlink r:id="rId9" w:history="1">
+      <w:hyperlink r:id="rId10" w:history="1">
         <w:r>
           <w:rPr>
             <w:rStyle w:val="Hyperlink"/>
@@ -318,85 +329,6 @@
             <wp:extent cx="5828413" cy="2748570"/>
             <wp:effectExtent l="0" t="0" r="1270" b="0"/>
             <wp:docPr id="9" name="Picture 9"/>
-            <wp:cNvGraphicFramePr>
-              <a:graphicFrameLocks xmlns:a="http://schemas.openxmlformats.org/drawingml/2006/main" noChangeAspect="1"/>
-            </wp:cNvGraphicFramePr>
-            <a:graphic xmlns:a="http://schemas.openxmlformats.org/drawingml/2006/main">
-              <a:graphicData uri="http://schemas.openxmlformats.org/drawingml/2006/picture">
-                <pic:pic xmlns:pic="http://schemas.openxmlformats.org/drawingml/2006/picture">
-                  <pic:nvPicPr>
-                    <pic:cNvPr id="1" name=""/>
-                    <pic:cNvPicPr/>
-                  </pic:nvPicPr>
-                  <pic:blipFill>
-                    <a:blip r:embed="rId10"/>
-                    <a:stretch>
-                      <a:fillRect/>
-                    </a:stretch>
-                  </pic:blipFill>
-                  <pic:spPr>
-                    <a:xfrm>
-                      <a:off x="0" y="0"/>
-                      <a:ext cx="5836342" cy="2752309"/>
-                    </a:xfrm>
-                    <a:prstGeom prst="rect">
-                      <a:avLst/>
-                    </a:prstGeom>
-                  </pic:spPr>
-                </pic:pic>
-              </a:graphicData>
-            </a:graphic>
-          </wp:inline>
-        </w:drawing>
-      </w:r>
-      <w:r>
-        <w:rPr>
-          <w:rFonts w:cstheme="minorHAnsi"/>
-        </w:rPr>
-        <w:br w:type="page"/>
-      </w:r>
-    </w:p>
-    <w:p>
-      <w:pPr>
-        <w:pStyle w:val="ListParagraph"/>
-        <w:numPr>
-          <w:ilvl w:val="0"/>
-          <w:numId w:val="1"/>
-        </w:numPr>
-        <w:rPr>
-          <w:rFonts w:cstheme="minorHAnsi"/>
-        </w:rPr>
-      </w:pPr>
-      <w:r>
-        <w:rPr>
-          <w:rFonts w:cstheme="minorHAnsi"/>
-        </w:rPr>
-        <w:lastRenderedPageBreak/>
-        <w:t xml:space="preserve"> </w:t>
-      </w:r>
-      <w:r>
-        <w:rPr>
-          <w:rFonts w:cstheme="minorHAnsi"/>
-        </w:rPr>
-        <w:t>YOUR project running correctly in the browser displaying your data record as a view of one record</w:t>
-      </w:r>
-    </w:p>
-    <w:p>
-      <w:pPr>
-        <w:rPr>
-          <w:rFonts w:cstheme="minorHAnsi"/>
-        </w:rPr>
-      </w:pPr>
-      <w:r>
-        <w:rPr>
-          <w:rFonts w:cstheme="minorHAnsi"/>
-          <w:noProof/>
-        </w:rPr>
-        <w:drawing>
-          <wp:inline distT="0" distB="0" distL="0" distR="0" wp14:anchorId="04EA7B10" wp14:editId="20208260">
-            <wp:extent cx="5943600" cy="2293620"/>
-            <wp:effectExtent l="0" t="0" r="0" b="0"/>
-            <wp:docPr id="8" name="Picture 8"/>
             <wp:cNvGraphicFramePr>
               <a:graphicFrameLocks xmlns:a="http://schemas.openxmlformats.org/drawingml/2006/main" noChangeAspect="1"/>
             </wp:cNvGraphicFramePr>
@@ -416,7 +348,7 @@
                   <pic:spPr>
                     <a:xfrm>
                       <a:off x="0" y="0"/>
-                      <a:ext cx="5943600" cy="2293620"/>
+                      <a:ext cx="5836342" cy="2752309"/>
                     </a:xfrm>
                     <a:prstGeom prst="rect">
                       <a:avLst/>
@@ -428,6 +360,12 @@
           </wp:inline>
         </w:drawing>
       </w:r>
+      <w:r>
+        <w:rPr>
+          <w:rFonts w:cstheme="minorHAnsi"/>
+        </w:rPr>
+        <w:br w:type="page"/>
+      </w:r>
     </w:p>
     <w:p>
       <w:pPr>
@@ -444,34 +382,14 @@
         <w:rPr>
           <w:rFonts w:cstheme="minorHAnsi"/>
         </w:rPr>
-        <w:t xml:space="preserve">  </w:t>
-      </w:r>
-      <w:r>
-        <w:rPr>
-          <w:rFonts w:cstheme="minorHAnsi"/>
-        </w:rPr>
-        <w:t>YOUR project running correctly in the browser displaying an updated record added to your home page</w:t>
-      </w:r>
-    </w:p>
-    <w:p>
-      <w:pPr>
-        <w:rPr>
-          <w:rFonts w:cstheme="minorHAnsi"/>
-        </w:rPr>
-      </w:pPr>
-    </w:p>
-    <w:p>
-      <w:pPr>
-        <w:ind w:firstLine="360"/>
-        <w:rPr>
-          <w:rFonts w:cstheme="minorHAnsi"/>
-        </w:rPr>
-      </w:pPr>
-      <w:r>
-        <w:rPr>
-          <w:rFonts w:cstheme="minorHAnsi"/>
-        </w:rPr>
-        <w:t>Data Before Update:</w:t>
+        <w:lastRenderedPageBreak/>
+        <w:t xml:space="preserve"> </w:t>
+      </w:r>
+      <w:r>
+        <w:rPr>
+          <w:rFonts w:cstheme="minorHAnsi"/>
+        </w:rPr>
+        <w:t>YOUR project running correctly in the browser displaying your data record as a view of one record</w:t>
       </w:r>
     </w:p>
     <w:p>
@@ -486,10 +404,10 @@
           <w:noProof/>
         </w:rPr>
         <w:drawing>
-          <wp:inline distT="0" distB="0" distL="0" distR="0" wp14:anchorId="655F2EA6" wp14:editId="0F8D929E">
-            <wp:extent cx="5943600" cy="391795"/>
-            <wp:effectExtent l="0" t="0" r="0" b="8255"/>
-            <wp:docPr id="10" name="Picture 10"/>
+          <wp:inline distT="0" distB="0" distL="0" distR="0" wp14:anchorId="04EA7B10" wp14:editId="20208260">
+            <wp:extent cx="5943600" cy="2293620"/>
+            <wp:effectExtent l="0" t="0" r="0" b="0"/>
+            <wp:docPr id="8" name="Picture 8"/>
             <wp:cNvGraphicFramePr>
               <a:graphicFrameLocks xmlns:a="http://schemas.openxmlformats.org/drawingml/2006/main" noChangeAspect="1"/>
             </wp:cNvGraphicFramePr>
@@ -509,7 +427,7 @@
                   <pic:spPr>
                     <a:xfrm>
                       <a:off x="0" y="0"/>
-                      <a:ext cx="5943600" cy="391795"/>
+                      <a:ext cx="5943600" cy="2293620"/>
                     </a:xfrm>
                     <a:prstGeom prst="rect">
                       <a:avLst/>
@@ -524,16 +442,47 @@
     </w:p>
     <w:p>
       <w:pPr>
-        <w:rPr>
-          <w:rFonts w:cstheme="minorHAnsi"/>
-        </w:rPr>
-      </w:pPr>
-      <w:r>
-        <w:rPr>
-          <w:rFonts w:cstheme="minorHAnsi"/>
-        </w:rPr>
-        <w:br/>
-        <w:t>Data After the Update:</w:t>
+        <w:pStyle w:val="ListParagraph"/>
+        <w:numPr>
+          <w:ilvl w:val="0"/>
+          <w:numId w:val="1"/>
+        </w:numPr>
+        <w:rPr>
+          <w:rFonts w:cstheme="minorHAnsi"/>
+        </w:rPr>
+      </w:pPr>
+      <w:r>
+        <w:rPr>
+          <w:rFonts w:cstheme="minorHAnsi"/>
+        </w:rPr>
+        <w:t xml:space="preserve">  </w:t>
+      </w:r>
+      <w:r>
+        <w:rPr>
+          <w:rFonts w:cstheme="minorHAnsi"/>
+        </w:rPr>
+        <w:t>YOUR project running correctly in the browser displaying an updated record added to your home page</w:t>
+      </w:r>
+    </w:p>
+    <w:p>
+      <w:pPr>
+        <w:rPr>
+          <w:rFonts w:cstheme="minorHAnsi"/>
+        </w:rPr>
+      </w:pPr>
+    </w:p>
+    <w:p>
+      <w:pPr>
+        <w:ind w:firstLine="360"/>
+        <w:rPr>
+          <w:rFonts w:cstheme="minorHAnsi"/>
+        </w:rPr>
+      </w:pPr>
+      <w:r>
+        <w:rPr>
+          <w:rFonts w:cstheme="minorHAnsi"/>
+        </w:rPr>
+        <w:t>Data Before Update:</w:t>
       </w:r>
     </w:p>
     <w:p>
@@ -548,10 +497,10 @@
           <w:noProof/>
         </w:rPr>
         <w:drawing>
-          <wp:inline distT="0" distB="0" distL="0" distR="0" wp14:anchorId="18CEAD59" wp14:editId="32A1739A">
-            <wp:extent cx="5943600" cy="2510790"/>
-            <wp:effectExtent l="0" t="0" r="0" b="3810"/>
-            <wp:docPr id="11" name="Picture 11"/>
+          <wp:inline distT="0" distB="0" distL="0" distR="0" wp14:anchorId="655F2EA6" wp14:editId="0F8D929E">
+            <wp:extent cx="5943600" cy="391795"/>
+            <wp:effectExtent l="0" t="0" r="0" b="8255"/>
+            <wp:docPr id="10" name="Picture 10"/>
             <wp:cNvGraphicFramePr>
               <a:graphicFrameLocks xmlns:a="http://schemas.openxmlformats.org/drawingml/2006/main" noChangeAspect="1"/>
             </wp:cNvGraphicFramePr>
@@ -571,6 +520,68 @@
                   <pic:spPr>
                     <a:xfrm>
                       <a:off x="0" y="0"/>
+                      <a:ext cx="5943600" cy="391795"/>
+                    </a:xfrm>
+                    <a:prstGeom prst="rect">
+                      <a:avLst/>
+                    </a:prstGeom>
+                  </pic:spPr>
+                </pic:pic>
+              </a:graphicData>
+            </a:graphic>
+          </wp:inline>
+        </w:drawing>
+      </w:r>
+    </w:p>
+    <w:p>
+      <w:pPr>
+        <w:rPr>
+          <w:rFonts w:cstheme="minorHAnsi"/>
+        </w:rPr>
+      </w:pPr>
+      <w:r>
+        <w:rPr>
+          <w:rFonts w:cstheme="minorHAnsi"/>
+        </w:rPr>
+        <w:br/>
+        <w:t>Data After the Update:</w:t>
+      </w:r>
+    </w:p>
+    <w:p>
+      <w:pPr>
+        <w:rPr>
+          <w:rFonts w:cstheme="minorHAnsi"/>
+        </w:rPr>
+      </w:pPr>
+      <w:r>
+        <w:rPr>
+          <w:rFonts w:cstheme="minorHAnsi"/>
+          <w:noProof/>
+        </w:rPr>
+        <w:drawing>
+          <wp:inline distT="0" distB="0" distL="0" distR="0" wp14:anchorId="18CEAD59" wp14:editId="32A1739A">
+            <wp:extent cx="5943600" cy="2510790"/>
+            <wp:effectExtent l="0" t="0" r="0" b="3810"/>
+            <wp:docPr id="11" name="Picture 11"/>
+            <wp:cNvGraphicFramePr>
+              <a:graphicFrameLocks xmlns:a="http://schemas.openxmlformats.org/drawingml/2006/main" noChangeAspect="1"/>
+            </wp:cNvGraphicFramePr>
+            <a:graphic xmlns:a="http://schemas.openxmlformats.org/drawingml/2006/main">
+              <a:graphicData uri="http://schemas.openxmlformats.org/drawingml/2006/picture">
+                <pic:pic xmlns:pic="http://schemas.openxmlformats.org/drawingml/2006/picture">
+                  <pic:nvPicPr>
+                    <pic:cNvPr id="1" name=""/>
+                    <pic:cNvPicPr/>
+                  </pic:nvPicPr>
+                  <pic:blipFill>
+                    <a:blip r:embed="rId14"/>
+                    <a:stretch>
+                      <a:fillRect/>
+                    </a:stretch>
+                  </pic:blipFill>
+                  <pic:spPr>
+                    <a:xfrm>
+                      <a:off x="0" y="0"/>
                       <a:ext cx="5943600" cy="2510790"/>
                     </a:xfrm>
                     <a:prstGeom prst="rect">
@@ -659,7 +670,7 @@
                     </pic:cNvPicPr>
                   </pic:nvPicPr>
                   <pic:blipFill>
-                    <a:blip r:embed="rId14">
+                    <a:blip r:embed="rId15">
                       <a:extLst>
                         <a:ext uri="{28A0092B-C50C-407E-A947-70E740481C1C}">
                           <a14:useLocalDpi xmlns:a14="http://schemas.microsoft.com/office/drawing/2010/main" val="0"/>
@@ -709,8 +720,6 @@
           <w:rFonts w:cstheme="minorHAnsi"/>
         </w:rPr>
       </w:pPr>
-      <w:bookmarkStart w:id="0" w:name="_GoBack"/>
-      <w:bookmarkEnd w:id="0"/>
       <w:r>
         <w:rPr>
           <w:rFonts w:cstheme="minorHAnsi"/>
@@ -759,7 +768,7 @@
                     <pic:cNvPicPr/>
                   </pic:nvPicPr>
                   <pic:blipFill>
-                    <a:blip r:embed="rId15"/>
+                    <a:blip r:embed="rId16"/>
                     <a:stretch>
                       <a:fillRect/>
                     </a:stretch>
@@ -781,8 +790,8 @@
       </w:r>
     </w:p>
     <w:sectPr>
-      <w:headerReference w:type="default" r:id="rId16"/>
-      <w:footerReference w:type="default" r:id="rId17"/>
+      <w:headerReference w:type="default" r:id="rId17"/>
+      <w:footerReference w:type="default" r:id="rId18"/>
       <w:pgSz w:w="12240" w:h="15840"/>
       <w:pgMar w:top="1440" w:right="1440" w:bottom="1440" w:left="1440" w:header="720" w:footer="720" w:gutter="0"/>
       <w:cols w:space="720"/>
@@ -909,6 +918,7 @@
           <w:dataBinding w:prefixMappings="xmlns:ns0='http://purl.org/dc/elements/1.1/' xmlns:ns1='http://schemas.openxmlformats.org/package/2006/metadata/core-properties' " w:xpath="/ns1:coreProperties[1]/ns0:creator[1]" w:storeItemID="{6C3C8BC8-F283-45AE-878A-BAB7291924A1}"/>
           <w:text/>
         </w:sdtPr>
+        <w:sdtEndPr/>
         <w:sdtContent>
           <w:tc>
             <w:tcPr>
@@ -1860,7 +1870,9 @@
   </w:compat>
   <w:rsids>
     <w:rsidRoot w:val="00876908"/>
+    <w:rsid w:val="006E5E5A"/>
     <w:rsid w:val="00876908"/>
+    <w:rsid w:val="00D21ED7"/>
     <w:rsid w:val="00E37180"/>
   </w:rsids>
   <m:mathPr>

</xml_diff>